<commit_message>
Add paragraph for alcohol consumption by age and gender
</commit_message>
<xml_diff>
--- a/Sources.docx
+++ b/Sources.docx
@@ -28,6 +28,60 @@
             <w:rStyle w:val="Hyperlink"/>
           </w:rPr>
           <w:t>https://www.who.int/europe/news/item/04-01-2023-no-level-of-alcohol-consumption-is-safe-for-our-health</w:t>
+        </w:r>
+      </w:hyperlink>
+      <w:r>
+        <w:t xml:space="preserve"> </w:t>
+      </w:r>
+    </w:p>
+    <w:p>
+      <w:r>
+        <w:t>[3]</w:t>
+      </w:r>
+      <w:r>
+        <w:t xml:space="preserve"> </w:t>
+      </w:r>
+      <w:hyperlink r:id="rId6" w:history="1">
+        <w:r>
+          <w:rPr>
+            <w:rStyle w:val="Hyperlink"/>
+          </w:rPr>
+          <w:t>https://www.health.gov.au/topics/alcohol/alcohol-throughout-life/alcohol-in-rural-and-remote-communities</w:t>
+        </w:r>
+      </w:hyperlink>
+      <w:r>
+        <w:t xml:space="preserve"> </w:t>
+      </w:r>
+    </w:p>
+    <w:p>
+      <w:r>
+        <w:t>[4]</w:t>
+      </w:r>
+      <w:r>
+        <w:t xml:space="preserve"> </w:t>
+      </w:r>
+      <w:hyperlink r:id="rId7" w:history="1">
+        <w:r>
+          <w:rPr>
+            <w:rStyle w:val="Hyperlink"/>
+          </w:rPr>
+          <w:t>https://www.betterhealth.vic.gov.au/health/healthyliving/alcohol-teenagers</w:t>
+        </w:r>
+      </w:hyperlink>
+      <w:r>
+        <w:t xml:space="preserve"> </w:t>
+      </w:r>
+    </w:p>
+    <w:p>
+      <w:r>
+        <w:t xml:space="preserve">[5] </w:t>
+      </w:r>
+      <w:hyperlink r:id="rId8" w:history="1">
+        <w:r>
+          <w:rPr>
+            <w:rStyle w:val="Hyperlink"/>
+          </w:rPr>
+          <w:t>https://www.theraleighhouse.com/addiction-blog/why-men-drink-more-than-women</w:t>
         </w:r>
       </w:hyperlink>
       <w:r>

</xml_diff>

<commit_message>
Add final paragraphs and sources
</commit_message>
<xml_diff>
--- a/Sources.docx
+++ b/Sources.docx
@@ -82,6 +82,76 @@
             <w:rStyle w:val="Hyperlink"/>
           </w:rPr>
           <w:t>https://www.theraleighhouse.com/addiction-blog/why-men-drink-more-than-women</w:t>
+        </w:r>
+      </w:hyperlink>
+      <w:r>
+        <w:t xml:space="preserve"> </w:t>
+      </w:r>
+    </w:p>
+    <w:p>
+      <w:r>
+        <w:t xml:space="preserve">[6] </w:t>
+      </w:r>
+      <w:hyperlink r:id="rId9" w:history="1">
+        <w:r>
+          <w:rPr>
+            <w:rStyle w:val="Hyperlink"/>
+          </w:rPr>
+          <w:t>https://www.unsw.edu.au/research/ndarc/news-events/blogs/2015/05/don_t-believe-the-hype--teens-are-drinking-less-than-they-used-t</w:t>
+        </w:r>
+      </w:hyperlink>
+      <w:r>
+        <w:t xml:space="preserve"> </w:t>
+      </w:r>
+    </w:p>
+    <w:p>
+      <w:r>
+        <w:t>[7]</w:t>
+      </w:r>
+      <w:r>
+        <w:t xml:space="preserve"> </w:t>
+      </w:r>
+      <w:hyperlink r:id="rId10" w:history="1">
+        <w:r>
+          <w:rPr>
+            <w:rStyle w:val="Hyperlink"/>
+          </w:rPr>
+          <w:t>https://www.tobaccoinaustralia.org.au/chapter-18-e-cigarettes/18-12-public-perceptions-of-the-risks-and-benefits-of-e-cigarettes</w:t>
+        </w:r>
+      </w:hyperlink>
+      <w:r>
+        <w:t xml:space="preserve"> </w:t>
+      </w:r>
+    </w:p>
+    <w:p>
+      <w:r>
+        <w:t>[8]</w:t>
+      </w:r>
+      <w:r>
+        <w:t xml:space="preserve"> </w:t>
+      </w:r>
+      <w:hyperlink r:id="rId11" w:history="1">
+        <w:r>
+          <w:rPr>
+            <w:rStyle w:val="Hyperlink"/>
+          </w:rPr>
+          <w:t>https://www.cancer.nsw.gov.au/prevention-and-screening/preventing-cancer/damaging-effects-of-vaping/vaping-harms-your-health</w:t>
+        </w:r>
+      </w:hyperlink>
+      <w:r>
+        <w:t xml:space="preserve"> </w:t>
+      </w:r>
+    </w:p>
+    <w:p>
+      <w:r>
+        <w:t xml:space="preserve">[9] </w:t>
+      </w:r>
+      <w:hyperlink r:id="rId12" w:history="1">
+        <w:r>
+          <w:rPr>
+            <w:rStyle w:val="Hyperlink"/>
+          </w:rPr>
+          <w:t>https://www.health.gov.au/news/new-national-campaign-launched-to-help-young-people-quit-vaping-0</w:t>
         </w:r>
       </w:hyperlink>
       <w:r>

</xml_diff>